<commit_message>
Doc: Updated the requirements document
Closes #340
</commit_message>
<xml_diff>
--- a/reports/Student #5/05 - Requirements - Student #5.docx
+++ b/reports/Student #5/05 - Requirements - Student #5.docx
@@ -280,6 +280,7 @@
                 <w:rFonts w:asciiTheme="majorHAnsi" w:hAnsiTheme="majorHAnsi" w:cstheme="majorBidi"/>
                 <w:b/>
                 <w:bCs/>
+                <w:lang w:val="es-ES"/>
               </w:rPr>
             </w:pPr>
             <w:r>
@@ -300,12 +301,14 @@
             <w:r>
               <w:rPr>
                 <w:rFonts w:asciiTheme="majorHAnsi" w:hAnsiTheme="majorHAnsi" w:cstheme="majorBidi"/>
+                <w:lang w:val="es-ES"/>
               </w:rPr>
               <w:t xml:space="preserve"> </w:t>
             </w:r>
             <w:r>
               <w:rPr>
                 <w:rFonts w:asciiTheme="majorHAnsi" w:hAnsiTheme="majorHAnsi" w:cstheme="majorBidi"/>
+                <w:lang w:val="es-ES"/>
               </w:rPr>
               <w:t>4734*****</w:t>
             </w:r>
@@ -345,7 +348,7 @@
               <w:sdtPr>
                 <w:rPr>
                   <w:rFonts w:asciiTheme="majorHAnsi" w:hAnsiTheme="majorHAnsi" w:cstheme="majorHAnsi"/>
-                  <w:lang w:val="en-US"/>
+                  <w:lang w:val="es-ES"/>
                 </w:rPr>
                 <w:tag w:val="UVUS02"/>
                 <w:id w:val="1381354132"/>
@@ -359,7 +362,7 @@
                 <w:r>
                   <w:rPr>
                     <w:rFonts w:asciiTheme="majorHAnsi" w:hAnsiTheme="majorHAnsi" w:cstheme="majorHAnsi"/>
-                    <w:lang w:val="en-US"/>
+                    <w:lang w:val="es-ES"/>
                   </w:rPr>
                   <w:t>PTG9676</w:t>
                 </w:r>
@@ -1280,7 +1283,13 @@
         </w:sdtPr>
         <w:sdtContent>
           <w:r>
-            <w:t xml:space="preserve">    </w:t>
+            <w:t xml:space="preserve">  </w:t>
+          </w:r>
+          <w:r>
+            <w:t xml:space="preserve">X </w:t>
+          </w:r>
+          <w:r>
+            <w:t xml:space="preserve">  </w:t>
           </w:r>
         </w:sdtContent>
       </w:sdt>
@@ -1441,7 +1450,13 @@
         </w:sdtPr>
         <w:sdtContent>
           <w:r>
-            <w:t xml:space="preserve">    </w:t>
+            <w:t xml:space="preserve">  </w:t>
+          </w:r>
+          <w:r>
+            <w:t xml:space="preserve">X </w:t>
+          </w:r>
+          <w:r>
+            <w:t xml:space="preserve"> </w:t>
           </w:r>
         </w:sdtContent>
       </w:sdt>
@@ -1582,7 +1597,13 @@
         </w:sdtPr>
         <w:sdtContent>
           <w:r>
-            <w:t xml:space="preserve">    </w:t>
+            <w:t xml:space="preserve">  </w:t>
+          </w:r>
+          <w:r>
+            <w:t xml:space="preserve">X </w:t>
+          </w:r>
+          <w:r>
+            <w:t xml:space="preserve">  </w:t>
           </w:r>
         </w:sdtContent>
       </w:sdt>
@@ -1815,7 +1836,13 @@
         </w:sdtPr>
         <w:sdtContent>
           <w:r>
-            <w:t xml:space="preserve">    </w:t>
+            <w:t xml:space="preserve">  </w:t>
+          </w:r>
+          <w:r>
+            <w:t xml:space="preserve">X </w:t>
+          </w:r>
+          <w:r>
+            <w:t xml:space="preserve">  </w:t>
           </w:r>
         </w:sdtContent>
       </w:sdt>
@@ -1866,7 +1893,13 @@
         </w:sdtPr>
         <w:sdtContent>
           <w:r>
-            <w:t xml:space="preserve">    </w:t>
+            <w:t xml:space="preserve">  </w:t>
+          </w:r>
+          <w:r>
+            <w:t xml:space="preserve">X </w:t>
+          </w:r>
+          <w:r>
+            <w:t xml:space="preserve">  </w:t>
           </w:r>
         </w:sdtContent>
       </w:sdt>
@@ -9081,6 +9114,7 @@
     <w:rsid w:val="007C55A8"/>
     <w:rsid w:val="00836298"/>
     <w:rsid w:val="00891CFB"/>
+    <w:rsid w:val="0089643B"/>
     <w:rsid w:val="008D0857"/>
     <w:rsid w:val="008D6165"/>
     <w:rsid w:val="00953D97"/>
@@ -9102,6 +9136,7 @@
     <w:rsid w:val="00E955A7"/>
     <w:rsid w:val="00ED10C6"/>
     <w:rsid w:val="00ED34A4"/>
+    <w:rsid w:val="00EE47CC"/>
     <w:rsid w:val="00F36204"/>
     <w:rsid w:val="00F64E54"/>
     <w:rsid w:val="00FA7306"/>

</xml_diff>

<commit_message>
Fix: Changed roles and date
</commit_message>
<xml_diff>
--- a/reports/Student #5/05 - Requirements - Student #5.docx
+++ b/reports/Student #5/05 - Requirements - Student #5.docx
@@ -234,7 +234,13 @@
                   <w:rPr>
                     <w:rFonts w:asciiTheme="majorHAnsi" w:hAnsiTheme="majorHAnsi" w:cstheme="majorBidi"/>
                   </w:rPr>
-                  <w:t xml:space="preserve"> https://github.com/FernandoTC18/Acme-ANS-D01</w:t>
+                  <w:t xml:space="preserve"> https://github.com/FernandoTC18/Acme-ANS-D0</w:t>
+                </w:r>
+                <w:r>
+                  <w:rPr>
+                    <w:rFonts w:asciiTheme="majorHAnsi" w:hAnsiTheme="majorHAnsi" w:cstheme="majorBidi"/>
+                  </w:rPr>
+                  <w:t>2</w:t>
                 </w:r>
               </w:sdtContent>
             </w:sdt>
@@ -491,7 +497,7 @@
                   <w:rPr>
                     <w:rFonts w:asciiTheme="majorHAnsi" w:hAnsiTheme="majorHAnsi" w:cstheme="majorHAnsi"/>
                   </w:rPr>
-                  <w:t xml:space="preserve">Manager, </w:t>
+                  <w:t xml:space="preserve">Operator, </w:t>
                 </w:r>
                 <w:r>
                   <w:rPr>
@@ -610,7 +616,19 @@
                   <w:rPr>
                     <w:rFonts w:asciiTheme="majorHAnsi" w:hAnsiTheme="majorHAnsi" w:cstheme="majorHAnsi"/>
                   </w:rPr>
-                  <w:t xml:space="preserve"> 19th</w:t>
+                  <w:t xml:space="preserve"> 1</w:t>
+                </w:r>
+                <w:r>
+                  <w:rPr>
+                    <w:rFonts w:asciiTheme="majorHAnsi" w:hAnsiTheme="majorHAnsi" w:cstheme="majorHAnsi"/>
+                  </w:rPr>
+                  <w:t>3</w:t>
+                </w:r>
+                <w:r>
+                  <w:rPr>
+                    <w:rFonts w:asciiTheme="majorHAnsi" w:hAnsiTheme="majorHAnsi" w:cstheme="majorHAnsi"/>
+                  </w:rPr>
+                  <w:t>th</w:t>
                 </w:r>
                 <w:r>
                   <w:rPr>
@@ -622,7 +640,7 @@
                   <w:rPr>
                     <w:rFonts w:asciiTheme="majorHAnsi" w:hAnsiTheme="majorHAnsi" w:cstheme="majorHAnsi"/>
                   </w:rPr>
-                  <w:t>February</w:t>
+                  <w:t>March</w:t>
                 </w:r>
                 <w:r>
                   <w:rPr>
@@ -9106,8 +9124,10 @@
     <w:rsid w:val="003201EB"/>
     <w:rsid w:val="00362E40"/>
     <w:rsid w:val="003936CA"/>
+    <w:rsid w:val="003C2AEC"/>
     <w:rsid w:val="003F3911"/>
     <w:rsid w:val="004D7778"/>
+    <w:rsid w:val="005D21BC"/>
     <w:rsid w:val="00635F6F"/>
     <w:rsid w:val="006B1803"/>
     <w:rsid w:val="00754D23"/>

</xml_diff>

<commit_message>
docs: Updated the individual documents
refs: #550
</commit_message>
<xml_diff>
--- a/reports/Student #5/05 - Requirements - Student #5.docx
+++ b/reports/Student #5/05 - Requirements - Student #5.docx
@@ -240,7 +240,7 @@
                   <w:rPr>
                     <w:rFonts w:asciiTheme="majorHAnsi" w:hAnsiTheme="majorHAnsi" w:cstheme="majorBidi"/>
                   </w:rPr>
-                  <w:t>2</w:t>
+                  <w:t>3</w:t>
                 </w:r>
               </w:sdtContent>
             </w:sdt>
@@ -497,12 +497,6 @@
                   <w:rPr>
                     <w:rFonts w:asciiTheme="majorHAnsi" w:hAnsiTheme="majorHAnsi" w:cstheme="majorHAnsi"/>
                   </w:rPr>
-                  <w:t xml:space="preserve">Operator, </w:t>
-                </w:r>
-                <w:r>
-                  <w:rPr>
-                    <w:rFonts w:asciiTheme="majorHAnsi" w:hAnsiTheme="majorHAnsi" w:cstheme="majorHAnsi"/>
-                  </w:rPr>
                   <w:t>D</w:t>
                 </w:r>
                 <w:r>
@@ -616,31 +610,19 @@
                   <w:rPr>
                     <w:rFonts w:asciiTheme="majorHAnsi" w:hAnsiTheme="majorHAnsi" w:cstheme="majorHAnsi"/>
                   </w:rPr>
-                  <w:t xml:space="preserve"> 1</w:t>
-                </w:r>
-                <w:r>
-                  <w:rPr>
-                    <w:rFonts w:asciiTheme="majorHAnsi" w:hAnsiTheme="majorHAnsi" w:cstheme="majorHAnsi"/>
-                  </w:rPr>
-                  <w:t>3</w:t>
-                </w:r>
-                <w:r>
-                  <w:rPr>
-                    <w:rFonts w:asciiTheme="majorHAnsi" w:hAnsiTheme="majorHAnsi" w:cstheme="majorHAnsi"/>
-                  </w:rPr>
-                  <w:t>th</w:t>
-                </w:r>
-                <w:r>
-                  <w:rPr>
-                    <w:rFonts w:asciiTheme="majorHAnsi" w:hAnsiTheme="majorHAnsi" w:cstheme="majorHAnsi"/>
-                  </w:rPr>
                   <w:t xml:space="preserve"> </w:t>
                 </w:r>
                 <w:r>
                   <w:rPr>
                     <w:rFonts w:asciiTheme="majorHAnsi" w:hAnsiTheme="majorHAnsi" w:cstheme="majorHAnsi"/>
                   </w:rPr>
-                  <w:t>March</w:t>
+                  <w:t>3rd</w:t>
+                </w:r>
+                <w:r>
+                  <w:rPr>
+                    <w:rFonts w:asciiTheme="majorHAnsi" w:hAnsiTheme="majorHAnsi" w:cstheme="majorHAnsi"/>
+                  </w:rPr>
+                  <w:t xml:space="preserve"> April</w:t>
                 </w:r>
                 <w:r>
                   <w:rPr>
@@ -2176,7 +2158,13 @@
         </w:sdtPr>
         <w:sdtContent>
           <w:r>
-            <w:t xml:space="preserve">    </w:t>
+            <w:t xml:space="preserve"> </w:t>
+          </w:r>
+          <w:r>
+            <w:t xml:space="preserve">X </w:t>
+          </w:r>
+          <w:r>
+            <w:t xml:space="preserve"> </w:t>
           </w:r>
         </w:sdtContent>
       </w:sdt>
@@ -2265,7 +2253,13 @@
         </w:sdtPr>
         <w:sdtContent>
           <w:r>
-            <w:t xml:space="preserve">    </w:t>
+            <w:t xml:space="preserve"> </w:t>
+          </w:r>
+          <w:r>
+            <w:t>X</w:t>
+          </w:r>
+          <w:r>
+            <w:t xml:space="preserve">  </w:t>
           </w:r>
         </w:sdtContent>
       </w:sdt>
@@ -2376,7 +2370,13 @@
         </w:sdtPr>
         <w:sdtContent>
           <w:r>
-            <w:t xml:space="preserve">    </w:t>
+            <w:t xml:space="preserve"> </w:t>
+          </w:r>
+          <w:r>
+            <w:t>X</w:t>
+          </w:r>
+          <w:r>
+            <w:t xml:space="preserve">  </w:t>
           </w:r>
         </w:sdtContent>
       </w:sdt>
@@ -9005,7 +9005,7 @@
   <w:font w:name="Symbol">
     <w:panose1 w:val="05050102010706020507"/>
     <w:charset w:val="02"/>
-    <w:family w:val="roman"/>
+    <w:family w:val="decorative"/>
     <w:pitch w:val="variable"/>
     <w:sig w:usb0="00000000" w:usb1="10000000" w:usb2="00000000" w:usb3="00000000" w:csb0="80000000" w:csb1="00000000"/>
   </w:font>
@@ -9075,18 +9075,21 @@
     <w:sig w:usb0="E00002FF" w:usb1="2AC7FDFF" w:usb2="00000016" w:usb3="00000000" w:csb0="0002009F" w:csb1="00000000"/>
   </w:font>
   <w:font w:name="Aptos">
+    <w:panose1 w:val="020B0004020202020204"/>
     <w:charset w:val="00"/>
     <w:family w:val="swiss"/>
     <w:pitch w:val="variable"/>
     <w:sig w:usb0="20000287" w:usb1="00000003" w:usb2="00000000" w:usb3="00000000" w:csb0="0000019F" w:csb1="00000000"/>
   </w:font>
   <w:font w:name="Yu Mincho">
+    <w:panose1 w:val="02020400000000000000"/>
     <w:charset w:val="80"/>
     <w:family w:val="roman"/>
     <w:pitch w:val="variable"/>
     <w:sig w:usb0="800002E7" w:usb1="2AC7FCFF" w:usb2="00000012" w:usb3="00000000" w:csb0="0002009F" w:csb1="00000000"/>
   </w:font>
   <w:font w:name="Aptos Display">
+    <w:panose1 w:val="020B0004020202020204"/>
     <w:charset w:val="00"/>
     <w:family w:val="swiss"/>
     <w:pitch w:val="variable"/>
@@ -9117,6 +9120,7 @@
     <w:rsid w:val="000B367C"/>
     <w:rsid w:val="001221F0"/>
     <w:rsid w:val="001476FF"/>
+    <w:rsid w:val="00185039"/>
     <w:rsid w:val="001942D6"/>
     <w:rsid w:val="001B7228"/>
     <w:rsid w:val="001F6D99"/>
@@ -9130,6 +9134,7 @@
     <w:rsid w:val="005D21BC"/>
     <w:rsid w:val="00635F6F"/>
     <w:rsid w:val="006B1803"/>
+    <w:rsid w:val="007307A4"/>
     <w:rsid w:val="00754D23"/>
     <w:rsid w:val="007C55A8"/>
     <w:rsid w:val="00836298"/>
@@ -9148,6 +9153,7 @@
     <w:rsid w:val="00C42E76"/>
     <w:rsid w:val="00C456B8"/>
     <w:rsid w:val="00C63AB0"/>
+    <w:rsid w:val="00C9321A"/>
     <w:rsid w:val="00CB72EA"/>
     <w:rsid w:val="00DD75B9"/>
     <w:rsid w:val="00E03677"/>
@@ -9159,6 +9165,7 @@
     <w:rsid w:val="00EE47CC"/>
     <w:rsid w:val="00F36204"/>
     <w:rsid w:val="00F64E54"/>
+    <w:rsid w:val="00F71DA1"/>
     <w:rsid w:val="00FA7306"/>
     <w:rsid w:val="00FC0096"/>
     <w:rsid w:val="00FC6CD0"/>

</xml_diff>

<commit_message>
Docs: requirements marked as completed
</commit_message>
<xml_diff>
--- a/reports/Student #5/05 - Requirements - Student #5.docx
+++ b/reports/Student #5/05 - Requirements - Student #5.docx
@@ -240,7 +240,7 @@
                   <w:rPr>
                     <w:rFonts w:asciiTheme="majorHAnsi" w:hAnsiTheme="majorHAnsi" w:cstheme="majorBidi"/>
                   </w:rPr>
-                  <w:t>3</w:t>
+                  <w:t>4</w:t>
                 </w:r>
               </w:sdtContent>
             </w:sdt>
@@ -616,13 +616,7 @@
                   <w:rPr>
                     <w:rFonts w:asciiTheme="majorHAnsi" w:hAnsiTheme="majorHAnsi" w:cstheme="majorHAnsi"/>
                   </w:rPr>
-                  <w:t>3rd</w:t>
-                </w:r>
-                <w:r>
-                  <w:rPr>
-                    <w:rFonts w:asciiTheme="majorHAnsi" w:hAnsiTheme="majorHAnsi" w:cstheme="majorHAnsi"/>
-                  </w:rPr>
-                  <w:t xml:space="preserve"> April</w:t>
+                  <w:t>26 May</w:t>
                 </w:r>
                 <w:r>
                   <w:rPr>
@@ -2464,7 +2458,13 @@
         </w:sdtPr>
         <w:sdtContent>
           <w:r>
-            <w:t xml:space="preserve">    </w:t>
+            <w:t xml:space="preserve">  </w:t>
+          </w:r>
+          <w:r>
+            <w:t>X</w:t>
+          </w:r>
+          <w:r>
+            <w:t xml:space="preserve"> </w:t>
           </w:r>
         </w:sdtContent>
       </w:sdt>
@@ -2572,7 +2572,13 @@
         </w:sdtPr>
         <w:sdtContent>
           <w:r>
-            <w:t xml:space="preserve">    </w:t>
+            <w:t xml:space="preserve">  </w:t>
+          </w:r>
+          <w:r>
+            <w:t>X</w:t>
+          </w:r>
+          <w:r>
+            <w:t xml:space="preserve"> </w:t>
           </w:r>
         </w:sdtContent>
       </w:sdt>
@@ -2626,7 +2632,13 @@
         </w:sdtPr>
         <w:sdtContent>
           <w:r>
-            <w:t xml:space="preserve">    </w:t>
+            <w:t xml:space="preserve">  </w:t>
+          </w:r>
+          <w:r>
+            <w:t>X</w:t>
+          </w:r>
+          <w:r>
+            <w:t xml:space="preserve"> </w:t>
           </w:r>
         </w:sdtContent>
       </w:sdt>
@@ -2659,7 +2671,13 @@
         </w:sdtPr>
         <w:sdtContent>
           <w:r>
-            <w:t xml:space="preserve">    </w:t>
+            <w:t xml:space="preserve">  </w:t>
+          </w:r>
+          <w:r>
+            <w:t>X</w:t>
+          </w:r>
+          <w:r>
+            <w:t xml:space="preserve"> </w:t>
           </w:r>
         </w:sdtContent>
       </w:sdt>
@@ -9133,6 +9151,7 @@
     <w:rsid w:val="004D7778"/>
     <w:rsid w:val="005D21BC"/>
     <w:rsid w:val="00635F6F"/>
+    <w:rsid w:val="0068296B"/>
     <w:rsid w:val="006B1803"/>
     <w:rsid w:val="007307A4"/>
     <w:rsid w:val="00754D23"/>
@@ -9165,6 +9184,7 @@
     <w:rsid w:val="00EE47CC"/>
     <w:rsid w:val="00F36204"/>
     <w:rsid w:val="00F64E54"/>
+    <w:rsid w:val="00F67CD2"/>
     <w:rsid w:val="00F71DA1"/>
     <w:rsid w:val="00FA7306"/>
     <w:rsid w:val="00FC0096"/>

</xml_diff>